<commit_message>
Capture exrant des vues et Avancement doc Technique
</commit_message>
<xml_diff>
--- a/tpi (1).docx
+++ b/tpi (1).docx
@@ -310,7 +310,6 @@
           </w:r>
           <w:r>
             <w:rPr>
-              <w:b/>
               <w:noProof/>
             </w:rPr>
             <w:t>2</w:t>
@@ -351,7 +350,6 @@
           </w:r>
           <w:r>
             <w:rPr>
-              <w:b/>
               <w:noProof/>
             </w:rPr>
             <w:t>3</w:t>
@@ -392,10 +390,9 @@
           </w:r>
           <w:r>
             <w:rPr>
-              <w:b/>
               <w:noProof/>
             </w:rPr>
-            <w:t>4</w:t>
+            <w:t>3</w:t>
           </w:r>
           <w:r>
             <w:fldChar w:fldCharType="end"/>
@@ -1659,27 +1656,819 @@
         <w:t xml:space="preserve"> pour les bien de votre identification.</w:t>
       </w:r>
     </w:p>
-    <w:p>
-      <w:pPr>
+    <w:p/>
+    <w:p>
+      <w:pPr>
+        <w:pStyle w:val="Titre1"/>
+      </w:pPr>
+      <w:r>
+        <w:t>Description de</w:t>
+      </w:r>
+      <w:r>
+        <w:t>s vues</w:t>
+      </w:r>
+    </w:p>
+    <w:p>
+      <w:pPr>
+        <w:pStyle w:val="titredevue"/>
+      </w:pPr>
+      <w:r>
+        <w:t>Page Création de compte</w:t>
+      </w:r>
+    </w:p>
+    <w:p>
+      <w:r>
         <w:rPr>
-          <w:color w:val="195027"/>
-          <w:sz w:val="28"/>
+          <w:noProof/>
+        </w:rPr>
+        <w:drawing>
+          <wp:anchor distT="0" distB="0" distL="114300" distR="114300" simplePos="0" relativeHeight="251659264" behindDoc="0" locked="0" layoutInCell="1" allowOverlap="1" wp14:anchorId="036E1746">
+            <wp:simplePos x="0" y="0"/>
+            <wp:positionH relativeFrom="column">
+              <wp:posOffset>-422275</wp:posOffset>
+            </wp:positionH>
+            <wp:positionV relativeFrom="paragraph">
+              <wp:posOffset>115887</wp:posOffset>
+            </wp:positionV>
+            <wp:extent cx="3185160" cy="6486525"/>
+            <wp:effectExtent l="0" t="0" r="0" b="9525"/>
+            <wp:wrapThrough wrapText="bothSides">
+              <wp:wrapPolygon edited="0">
+                <wp:start x="0" y="0"/>
+                <wp:lineTo x="0" y="21568"/>
+                <wp:lineTo x="21445" y="21568"/>
+                <wp:lineTo x="21445" y="0"/>
+                <wp:lineTo x="0" y="0"/>
+              </wp:wrapPolygon>
+            </wp:wrapThrough>
+            <wp:docPr id="1" name="Image 1"/>
+            <wp:cNvGraphicFramePr>
+              <a:graphicFrameLocks xmlns:a="http://schemas.openxmlformats.org/drawingml/2006/main" noChangeAspect="1"/>
+            </wp:cNvGraphicFramePr>
+            <a:graphic xmlns:a="http://schemas.openxmlformats.org/drawingml/2006/main">
+              <a:graphicData uri="http://schemas.openxmlformats.org/drawingml/2006/picture">
+                <pic:pic xmlns:pic="http://schemas.openxmlformats.org/drawingml/2006/picture">
+                  <pic:nvPicPr>
+                    <pic:cNvPr id="0" name="Picture 1"/>
+                    <pic:cNvPicPr>
+                      <a:picLocks noChangeAspect="1" noChangeArrowheads="1"/>
+                    </pic:cNvPicPr>
+                  </pic:nvPicPr>
+                  <pic:blipFill>
+                    <a:blip r:embed="rId8">
+                      <a:extLst>
+                        <a:ext uri="{28A0092B-C50C-407E-A947-70E740481C1C}">
+                          <a14:useLocalDpi xmlns:a14="http://schemas.microsoft.com/office/drawing/2010/main" val="0"/>
+                        </a:ext>
+                      </a:extLst>
+                    </a:blip>
+                    <a:srcRect/>
+                    <a:stretch>
+                      <a:fillRect/>
+                    </a:stretch>
+                  </pic:blipFill>
+                  <pic:spPr bwMode="auto">
+                    <a:xfrm>
+                      <a:off x="0" y="0"/>
+                      <a:ext cx="3185160" cy="6486525"/>
+                    </a:xfrm>
+                    <a:prstGeom prst="rect">
+                      <a:avLst/>
+                    </a:prstGeom>
+                    <a:noFill/>
+                    <a:ln>
+                      <a:noFill/>
+                    </a:ln>
+                  </pic:spPr>
+                </pic:pic>
+              </a:graphicData>
+            </a:graphic>
+          </wp:anchor>
+        </w:drawing>
+      </w:r>
+      <w:r>
+        <w:t xml:space="preserve">Cette page apparait si aucun compte n’est associer au numéro de téléphone du smartphone. Elle contient </w:t>
+      </w:r>
+      <w:r>
+        <w:t>des champs</w:t>
+      </w:r>
+      <w:r>
+        <w:t xml:space="preserve"> pour saisir les données nécessaires à la création du compte et un bouton pour valider la création. </w:t>
+      </w:r>
+      <w:r>
+        <w:t>Le numéro</w:t>
+      </w:r>
+      <w:r>
+        <w:t xml:space="preserve"> </w:t>
+      </w:r>
+      <w:r>
+        <w:t>récupérer</w:t>
+      </w:r>
+      <w:r>
+        <w:t xml:space="preserve"> sur le téléphone est afficher dans un champ bloquer à </w:t>
+      </w:r>
+      <w:r>
+        <w:t>l’édition</w:t>
+      </w:r>
+      <w:r>
+        <w:t>.</w:t>
+      </w:r>
+    </w:p>
+    <w:p>
+      <w:pPr>
+        <w:pStyle w:val="titredevue"/>
+      </w:pPr>
+      <w:r>
+        <w:br w:type="page"/>
+      </w:r>
+      <w:r>
+        <w:lastRenderedPageBreak/>
+        <w:drawing>
+          <wp:anchor distT="0" distB="0" distL="114300" distR="114300" simplePos="0" relativeHeight="251660288" behindDoc="1" locked="0" layoutInCell="1" allowOverlap="1">
+            <wp:simplePos x="0" y="0"/>
+            <wp:positionH relativeFrom="column">
+              <wp:posOffset>-417195</wp:posOffset>
+            </wp:positionH>
+            <wp:positionV relativeFrom="paragraph">
+              <wp:posOffset>547370</wp:posOffset>
+            </wp:positionV>
+            <wp:extent cx="3462020" cy="7226935"/>
+            <wp:effectExtent l="0" t="0" r="5080" b="0"/>
+            <wp:wrapTight wrapText="bothSides">
+              <wp:wrapPolygon edited="0">
+                <wp:start x="0" y="0"/>
+                <wp:lineTo x="0" y="21522"/>
+                <wp:lineTo x="21513" y="21522"/>
+                <wp:lineTo x="21513" y="0"/>
+                <wp:lineTo x="0" y="0"/>
+              </wp:wrapPolygon>
+            </wp:wrapTight>
+            <wp:docPr id="4" name="Image 4"/>
+            <wp:cNvGraphicFramePr>
+              <a:graphicFrameLocks xmlns:a="http://schemas.openxmlformats.org/drawingml/2006/main" noChangeAspect="1"/>
+            </wp:cNvGraphicFramePr>
+            <a:graphic xmlns:a="http://schemas.openxmlformats.org/drawingml/2006/main">
+              <a:graphicData uri="http://schemas.openxmlformats.org/drawingml/2006/picture">
+                <pic:pic xmlns:pic="http://schemas.openxmlformats.org/drawingml/2006/picture">
+                  <pic:nvPicPr>
+                    <pic:cNvPr id="0" name="Picture 3"/>
+                    <pic:cNvPicPr>
+                      <a:picLocks noChangeAspect="1" noChangeArrowheads="1"/>
+                    </pic:cNvPicPr>
+                  </pic:nvPicPr>
+                  <pic:blipFill>
+                    <a:blip r:embed="rId9">
+                      <a:extLst>
+                        <a:ext uri="{28A0092B-C50C-407E-A947-70E740481C1C}">
+                          <a14:useLocalDpi xmlns:a14="http://schemas.microsoft.com/office/drawing/2010/main" val="0"/>
+                        </a:ext>
+                      </a:extLst>
+                    </a:blip>
+                    <a:srcRect/>
+                    <a:stretch>
+                      <a:fillRect/>
+                    </a:stretch>
+                  </pic:blipFill>
+                  <pic:spPr bwMode="auto">
+                    <a:xfrm>
+                      <a:off x="0" y="0"/>
+                      <a:ext cx="3462020" cy="7226935"/>
+                    </a:xfrm>
+                    <a:prstGeom prst="rect">
+                      <a:avLst/>
+                    </a:prstGeom>
+                    <a:noFill/>
+                    <a:ln>
+                      <a:noFill/>
+                    </a:ln>
+                  </pic:spPr>
+                </pic:pic>
+              </a:graphicData>
+            </a:graphic>
+            <wp14:sizeRelH relativeFrom="margin">
+              <wp14:pctWidth>0</wp14:pctWidth>
+            </wp14:sizeRelH>
+            <wp14:sizeRelV relativeFrom="margin">
+              <wp14:pctHeight>0</wp14:pctHeight>
+            </wp14:sizeRelV>
+          </wp:anchor>
+        </w:drawing>
+      </w:r>
+      <w:r>
+        <w:t>Page d’édition du compte</w:t>
+      </w:r>
+    </w:p>
+    <w:p>
+      <w:pPr>
+        <w:rPr>
+          <w:sz w:val="24"/>
           <w:szCs w:val="24"/>
         </w:rPr>
       </w:pPr>
       <w:r>
+        <w:rPr>
+          <w:sz w:val="24"/>
+          <w:szCs w:val="24"/>
+        </w:rPr>
+        <w:t xml:space="preserve">Cette page permet de changer les informations du compte. Elle dispose pour cela </w:t>
+      </w:r>
+      <w:r>
+        <w:rPr>
+          <w:sz w:val="24"/>
+          <w:szCs w:val="24"/>
+        </w:rPr>
+        <w:t>des mêmes champs</w:t>
+      </w:r>
+      <w:r>
+        <w:rPr>
+          <w:sz w:val="24"/>
+          <w:szCs w:val="24"/>
+        </w:rPr>
+        <w:t xml:space="preserve"> que pour la création et elle est accessible depuis le menu « changer mon compte » lui-même disponible dans l’onglet settings de la page home.</w:t>
+      </w:r>
+    </w:p>
+    <w:p>
+      <w:pPr>
+        <w:pStyle w:val="titredevue"/>
+      </w:pPr>
+      <w:r>
+        <w:br w:type="page"/>
+      </w:r>
+    </w:p>
+    <w:p>
+      <w:pPr>
+        <w:pStyle w:val="titredevue"/>
+      </w:pPr>
+      <w:r>
         <w:lastRenderedPageBreak/>
+        <w:t>Page de recherche d’offre</w:t>
+      </w:r>
+    </w:p>
+    <w:p>
+      <w:r>
+        <w:rPr>
+          <w:noProof/>
+          <w:sz w:val="24"/>
+          <w:szCs w:val="24"/>
+        </w:rPr>
+        <w:drawing>
+          <wp:anchor distT="0" distB="0" distL="114300" distR="114300" simplePos="0" relativeHeight="251661312" behindDoc="1" locked="0" layoutInCell="1" allowOverlap="1">
+            <wp:simplePos x="0" y="0"/>
+            <wp:positionH relativeFrom="column">
+              <wp:posOffset>101600</wp:posOffset>
+            </wp:positionH>
+            <wp:positionV relativeFrom="paragraph">
+              <wp:posOffset>53975</wp:posOffset>
+            </wp:positionV>
+            <wp:extent cx="2771775" cy="5595620"/>
+            <wp:effectExtent l="0" t="0" r="9525" b="5080"/>
+            <wp:wrapTight wrapText="bothSides">
+              <wp:wrapPolygon edited="0">
+                <wp:start x="0" y="0"/>
+                <wp:lineTo x="0" y="21546"/>
+                <wp:lineTo x="21526" y="21546"/>
+                <wp:lineTo x="21526" y="0"/>
+                <wp:lineTo x="0" y="0"/>
+              </wp:wrapPolygon>
+            </wp:wrapTight>
+            <wp:docPr id="5" name="Image 5"/>
+            <wp:cNvGraphicFramePr>
+              <a:graphicFrameLocks xmlns:a="http://schemas.openxmlformats.org/drawingml/2006/main" noChangeAspect="1"/>
+            </wp:cNvGraphicFramePr>
+            <a:graphic xmlns:a="http://schemas.openxmlformats.org/drawingml/2006/main">
+              <a:graphicData uri="http://schemas.openxmlformats.org/drawingml/2006/picture">
+                <pic:pic xmlns:pic="http://schemas.openxmlformats.org/drawingml/2006/picture">
+                  <pic:nvPicPr>
+                    <pic:cNvPr id="0" name="Picture 4"/>
+                    <pic:cNvPicPr>
+                      <a:picLocks noChangeAspect="1" noChangeArrowheads="1"/>
+                    </pic:cNvPicPr>
+                  </pic:nvPicPr>
+                  <pic:blipFill>
+                    <a:blip r:embed="rId10">
+                      <a:extLst>
+                        <a:ext uri="{28A0092B-C50C-407E-A947-70E740481C1C}">
+                          <a14:useLocalDpi xmlns:a14="http://schemas.microsoft.com/office/drawing/2010/main" val="0"/>
+                        </a:ext>
+                      </a:extLst>
+                    </a:blip>
+                    <a:srcRect/>
+                    <a:stretch>
+                      <a:fillRect/>
+                    </a:stretch>
+                  </pic:blipFill>
+                  <pic:spPr bwMode="auto">
+                    <a:xfrm>
+                      <a:off x="0" y="0"/>
+                      <a:ext cx="2771775" cy="5595620"/>
+                    </a:xfrm>
+                    <a:prstGeom prst="rect">
+                      <a:avLst/>
+                    </a:prstGeom>
+                    <a:noFill/>
+                    <a:ln>
+                      <a:noFill/>
+                    </a:ln>
+                  </pic:spPr>
+                </pic:pic>
+              </a:graphicData>
+            </a:graphic>
+          </wp:anchor>
+        </w:drawing>
+      </w:r>
+      <w:r>
+        <w:t>Cette vue contient une liste déroulante d’offre trier par ordre croissant de distance entre l’utilisateur de l’application et l’endroit ou a été posté l’offre.</w:t>
+      </w:r>
+    </w:p>
+    <w:p>
+      <w:pPr>
+        <w:rPr>
+          <w:sz w:val="24"/>
+          <w:szCs w:val="24"/>
+        </w:rPr>
+      </w:pPr>
+      <w:r>
+        <w:rPr>
+          <w:sz w:val="24"/>
+          <w:szCs w:val="24"/>
+        </w:rPr>
         <w:br w:type="page"/>
       </w:r>
-      <w:bookmarkStart w:id="9" w:name="_GoBack"/>
-      <w:bookmarkEnd w:id="9"/>
-    </w:p>
-    <w:p>
-      <w:pPr>
-        <w:pStyle w:val="Titre1"/>
+    </w:p>
+    <w:p>
+      <w:pPr>
+        <w:pStyle w:val="titredevue"/>
       </w:pPr>
       <w:r>
         <w:lastRenderedPageBreak/>
+        <w:drawing>
+          <wp:anchor distT="0" distB="0" distL="114300" distR="114300" simplePos="0" relativeHeight="251662336" behindDoc="1" locked="0" layoutInCell="1" allowOverlap="1">
+            <wp:simplePos x="0" y="0"/>
+            <wp:positionH relativeFrom="margin">
+              <wp:posOffset>-128587</wp:posOffset>
+            </wp:positionH>
+            <wp:positionV relativeFrom="paragraph">
+              <wp:posOffset>547687</wp:posOffset>
+            </wp:positionV>
+            <wp:extent cx="3204845" cy="6604635"/>
+            <wp:effectExtent l="0" t="0" r="0" b="5715"/>
+            <wp:wrapTight wrapText="bothSides">
+              <wp:wrapPolygon edited="0">
+                <wp:start x="0" y="0"/>
+                <wp:lineTo x="0" y="21556"/>
+                <wp:lineTo x="21442" y="21556"/>
+                <wp:lineTo x="21442" y="0"/>
+                <wp:lineTo x="0" y="0"/>
+              </wp:wrapPolygon>
+            </wp:wrapTight>
+            <wp:docPr id="6" name="Image 6"/>
+            <wp:cNvGraphicFramePr>
+              <a:graphicFrameLocks xmlns:a="http://schemas.openxmlformats.org/drawingml/2006/main" noChangeAspect="1"/>
+            </wp:cNvGraphicFramePr>
+            <a:graphic xmlns:a="http://schemas.openxmlformats.org/drawingml/2006/main">
+              <a:graphicData uri="http://schemas.openxmlformats.org/drawingml/2006/picture">
+                <pic:pic xmlns:pic="http://schemas.openxmlformats.org/drawingml/2006/picture">
+                  <pic:nvPicPr>
+                    <pic:cNvPr id="0" name="Picture 5"/>
+                    <pic:cNvPicPr>
+                      <a:picLocks noChangeAspect="1" noChangeArrowheads="1"/>
+                    </pic:cNvPicPr>
+                  </pic:nvPicPr>
+                  <pic:blipFill>
+                    <a:blip r:embed="rId11">
+                      <a:extLst>
+                        <a:ext uri="{28A0092B-C50C-407E-A947-70E740481C1C}">
+                          <a14:useLocalDpi xmlns:a14="http://schemas.microsoft.com/office/drawing/2010/main" val="0"/>
+                        </a:ext>
+                      </a:extLst>
+                    </a:blip>
+                    <a:srcRect/>
+                    <a:stretch>
+                      <a:fillRect/>
+                    </a:stretch>
+                  </pic:blipFill>
+                  <pic:spPr bwMode="auto">
+                    <a:xfrm>
+                      <a:off x="0" y="0"/>
+                      <a:ext cx="3204845" cy="6604635"/>
+                    </a:xfrm>
+                    <a:prstGeom prst="rect">
+                      <a:avLst/>
+                    </a:prstGeom>
+                    <a:noFill/>
+                    <a:ln>
+                      <a:noFill/>
+                    </a:ln>
+                  </pic:spPr>
+                </pic:pic>
+              </a:graphicData>
+            </a:graphic>
+            <wp14:sizeRelH relativeFrom="margin">
+              <wp14:pctWidth>0</wp14:pctWidth>
+            </wp14:sizeRelH>
+            <wp14:sizeRelV relativeFrom="margin">
+              <wp14:pctHeight>0</wp14:pctHeight>
+            </wp14:sizeRelV>
+          </wp:anchor>
+        </w:drawing>
+      </w:r>
+      <w:r>
+        <w:t xml:space="preserve">Page </w:t>
+      </w:r>
+      <w:r>
+        <w:t xml:space="preserve">mes offres </w:t>
+      </w:r>
+    </w:p>
+    <w:p>
+      <w:r>
+        <w:t xml:space="preserve">Cette page liste toutes les offres pas encore arrivé </w:t>
+      </w:r>
+      <w:proofErr w:type="spellStart"/>
+      <w:r>
+        <w:t>a</w:t>
+      </w:r>
+      <w:proofErr w:type="spellEnd"/>
+      <w:r>
+        <w:t xml:space="preserve"> date de </w:t>
+      </w:r>
+      <w:proofErr w:type="gramStart"/>
+      <w:r>
+        <w:t>péremption postées</w:t>
+      </w:r>
+      <w:proofErr w:type="gramEnd"/>
+      <w:r>
+        <w:t xml:space="preserve"> par l’utilisateur. Depuis cette page l’utilisateur peut crée une nouvelle offre ou supprimer/modifier une ancienne.</w:t>
+      </w:r>
+    </w:p>
+    <w:p>
+      <w:r>
+        <w:rPr>
+          <w:smallCaps/>
+        </w:rPr>
+        <w:br w:type="page"/>
+      </w:r>
+    </w:p>
+    <w:p>
+      <w:pPr>
+        <w:pStyle w:val="titredevue"/>
+      </w:pPr>
+      <w:r>
+        <w:lastRenderedPageBreak/>
+        <w:t>Page Settings</w:t>
+      </w:r>
+    </w:p>
+    <w:p>
+      <w:r>
+        <w:rPr>
+          <w:noProof/>
+        </w:rPr>
+        <w:drawing>
+          <wp:anchor distT="0" distB="0" distL="114300" distR="114300" simplePos="0" relativeHeight="251663360" behindDoc="1" locked="0" layoutInCell="1" allowOverlap="1">
+            <wp:simplePos x="0" y="0"/>
+            <wp:positionH relativeFrom="margin">
+              <wp:posOffset>-90487</wp:posOffset>
+            </wp:positionH>
+            <wp:positionV relativeFrom="paragraph">
+              <wp:posOffset>80327</wp:posOffset>
+            </wp:positionV>
+            <wp:extent cx="2729865" cy="5586095"/>
+            <wp:effectExtent l="0" t="0" r="0" b="0"/>
+            <wp:wrapTight wrapText="bothSides">
+              <wp:wrapPolygon edited="0">
+                <wp:start x="0" y="0"/>
+                <wp:lineTo x="0" y="21509"/>
+                <wp:lineTo x="21404" y="21509"/>
+                <wp:lineTo x="21404" y="0"/>
+                <wp:lineTo x="0" y="0"/>
+              </wp:wrapPolygon>
+            </wp:wrapTight>
+            <wp:docPr id="7" name="Image 7"/>
+            <wp:cNvGraphicFramePr>
+              <a:graphicFrameLocks xmlns:a="http://schemas.openxmlformats.org/drawingml/2006/main" noChangeAspect="1"/>
+            </wp:cNvGraphicFramePr>
+            <a:graphic xmlns:a="http://schemas.openxmlformats.org/drawingml/2006/main">
+              <a:graphicData uri="http://schemas.openxmlformats.org/drawingml/2006/picture">
+                <pic:pic xmlns:pic="http://schemas.openxmlformats.org/drawingml/2006/picture">
+                  <pic:nvPicPr>
+                    <pic:cNvPr id="0" name="Picture 6"/>
+                    <pic:cNvPicPr>
+                      <a:picLocks noChangeAspect="1" noChangeArrowheads="1"/>
+                    </pic:cNvPicPr>
+                  </pic:nvPicPr>
+                  <pic:blipFill>
+                    <a:blip r:embed="rId12">
+                      <a:extLst>
+                        <a:ext uri="{28A0092B-C50C-407E-A947-70E740481C1C}">
+                          <a14:useLocalDpi xmlns:a14="http://schemas.microsoft.com/office/drawing/2010/main" val="0"/>
+                        </a:ext>
+                      </a:extLst>
+                    </a:blip>
+                    <a:srcRect/>
+                    <a:stretch>
+                      <a:fillRect/>
+                    </a:stretch>
+                  </pic:blipFill>
+                  <pic:spPr bwMode="auto">
+                    <a:xfrm>
+                      <a:off x="0" y="0"/>
+                      <a:ext cx="2729865" cy="5586095"/>
+                    </a:xfrm>
+                    <a:prstGeom prst="rect">
+                      <a:avLst/>
+                    </a:prstGeom>
+                    <a:noFill/>
+                    <a:ln>
+                      <a:noFill/>
+                    </a:ln>
+                  </pic:spPr>
+                </pic:pic>
+              </a:graphicData>
+            </a:graphic>
+            <wp14:sizeRelH relativeFrom="margin">
+              <wp14:pctWidth>0</wp14:pctWidth>
+            </wp14:sizeRelH>
+            <wp14:sizeRelV relativeFrom="margin">
+              <wp14:pctHeight>0</wp14:pctHeight>
+            </wp14:sizeRelV>
+          </wp:anchor>
+        </w:drawing>
+      </w:r>
+      <w:r>
+        <w:t xml:space="preserve">La page settings permet </w:t>
+      </w:r>
+      <w:proofErr w:type="gramStart"/>
+      <w:r>
+        <w:t>a</w:t>
+      </w:r>
+      <w:proofErr w:type="gramEnd"/>
+      <w:r>
+        <w:t xml:space="preserve"> l’utilisateur de visualiser son compte pour s’avoir sous qu’elle nom </w:t>
+      </w:r>
+      <w:proofErr w:type="spellStart"/>
+      <w:r>
+        <w:t>prenom</w:t>
+      </w:r>
+      <w:proofErr w:type="spellEnd"/>
+      <w:r>
+        <w:t xml:space="preserve"> email il s’est identifier. Elle permet aussi d’accéder </w:t>
+      </w:r>
+      <w:proofErr w:type="gramStart"/>
+      <w:r>
+        <w:t>a</w:t>
+      </w:r>
+      <w:proofErr w:type="gramEnd"/>
+      <w:r>
+        <w:t xml:space="preserve"> la page changer mon compte via le menu situer en haut.</w:t>
+      </w:r>
+    </w:p>
+    <w:p>
+      <w:r>
+        <w:br w:type="page"/>
+      </w:r>
+    </w:p>
+    <w:p>
+      <w:pPr>
+        <w:pStyle w:val="titredevue"/>
+      </w:pPr>
+      <w:r>
+        <w:lastRenderedPageBreak/>
+        <w:drawing>
+          <wp:anchor distT="0" distB="0" distL="114300" distR="114300" simplePos="0" relativeHeight="251664384" behindDoc="1" locked="0" layoutInCell="1" allowOverlap="1">
+            <wp:simplePos x="0" y="0"/>
+            <wp:positionH relativeFrom="margin">
+              <wp:posOffset>82550</wp:posOffset>
+            </wp:positionH>
+            <wp:positionV relativeFrom="paragraph">
+              <wp:posOffset>357505</wp:posOffset>
+            </wp:positionV>
+            <wp:extent cx="2643505" cy="5362575"/>
+            <wp:effectExtent l="0" t="0" r="4445" b="0"/>
+            <wp:wrapTight wrapText="bothSides">
+              <wp:wrapPolygon edited="0">
+                <wp:start x="0" y="0"/>
+                <wp:lineTo x="0" y="21485"/>
+                <wp:lineTo x="21481" y="21485"/>
+                <wp:lineTo x="21481" y="0"/>
+                <wp:lineTo x="0" y="0"/>
+              </wp:wrapPolygon>
+            </wp:wrapTight>
+            <wp:docPr id="8" name="Image 8" descr="C:\Users\titic\Downloads\New Project\createOffer.PNG"/>
+            <wp:cNvGraphicFramePr>
+              <a:graphicFrameLocks xmlns:a="http://schemas.openxmlformats.org/drawingml/2006/main" noChangeAspect="1"/>
+            </wp:cNvGraphicFramePr>
+            <a:graphic xmlns:a="http://schemas.openxmlformats.org/drawingml/2006/main">
+              <a:graphicData uri="http://schemas.openxmlformats.org/drawingml/2006/picture">
+                <pic:pic xmlns:pic="http://schemas.openxmlformats.org/drawingml/2006/picture">
+                  <pic:nvPicPr>
+                    <pic:cNvPr id="0" name="Picture 7" descr="C:\Users\titic\Downloads\New Project\createOffer.PNG"/>
+                    <pic:cNvPicPr>
+                      <a:picLocks noChangeAspect="1" noChangeArrowheads="1"/>
+                    </pic:cNvPicPr>
+                  </pic:nvPicPr>
+                  <pic:blipFill>
+                    <a:blip r:embed="rId13">
+                      <a:extLst>
+                        <a:ext uri="{28A0092B-C50C-407E-A947-70E740481C1C}">
+                          <a14:useLocalDpi xmlns:a14="http://schemas.microsoft.com/office/drawing/2010/main" val="0"/>
+                        </a:ext>
+                      </a:extLst>
+                    </a:blip>
+                    <a:srcRect/>
+                    <a:stretch>
+                      <a:fillRect/>
+                    </a:stretch>
+                  </pic:blipFill>
+                  <pic:spPr bwMode="auto">
+                    <a:xfrm>
+                      <a:off x="0" y="0"/>
+                      <a:ext cx="2643505" cy="5362575"/>
+                    </a:xfrm>
+                    <a:prstGeom prst="rect">
+                      <a:avLst/>
+                    </a:prstGeom>
+                    <a:noFill/>
+                    <a:ln>
+                      <a:noFill/>
+                    </a:ln>
+                  </pic:spPr>
+                </pic:pic>
+              </a:graphicData>
+            </a:graphic>
+            <wp14:sizeRelH relativeFrom="margin">
+              <wp14:pctWidth>0</wp14:pctWidth>
+            </wp14:sizeRelH>
+            <wp14:sizeRelV relativeFrom="margin">
+              <wp14:pctHeight>0</wp14:pctHeight>
+            </wp14:sizeRelV>
+          </wp:anchor>
+        </w:drawing>
+      </w:r>
+      <w:r>
+        <w:t>Page crée une offre</w:t>
+      </w:r>
+    </w:p>
+    <w:p>
+      <w:r>
+        <w:t>Cette vue permet de créer de nouvelle offre</w:t>
+      </w:r>
+      <w:r>
+        <w:t xml:space="preserve">. Avec touts les champs nécessaires </w:t>
+      </w:r>
+      <w:proofErr w:type="gramStart"/>
+      <w:r>
+        <w:t>a</w:t>
+      </w:r>
+      <w:proofErr w:type="gramEnd"/>
+      <w:r>
+        <w:t xml:space="preserve"> disposition il suffit de remplir les donner et pour créer une offre. Aucun champ ne peut être nul pour qu’une offre soie valide. Elle est accessible depuis le menu créer une offre sur l’onglet mes offres.</w:t>
+      </w:r>
+    </w:p>
+    <w:p>
+      <w:r>
+        <w:br w:type="page"/>
+      </w:r>
+    </w:p>
+    <w:p>
+      <w:pPr>
+        <w:pStyle w:val="titredevue"/>
+      </w:pPr>
+      <w:r>
+        <w:lastRenderedPageBreak/>
+        <w:drawing>
+          <wp:anchor distT="0" distB="0" distL="114300" distR="114300" simplePos="0" relativeHeight="251665408" behindDoc="1" locked="0" layoutInCell="1" allowOverlap="1">
+            <wp:simplePos x="0" y="0"/>
+            <wp:positionH relativeFrom="margin">
+              <wp:posOffset>-36195</wp:posOffset>
+            </wp:positionH>
+            <wp:positionV relativeFrom="paragraph">
+              <wp:posOffset>478790</wp:posOffset>
+            </wp:positionV>
+            <wp:extent cx="2275205" cy="4639310"/>
+            <wp:effectExtent l="0" t="0" r="0" b="0"/>
+            <wp:wrapTight wrapText="bothSides">
+              <wp:wrapPolygon edited="0">
+                <wp:start x="0" y="0"/>
+                <wp:lineTo x="0" y="21464"/>
+                <wp:lineTo x="21341" y="21464"/>
+                <wp:lineTo x="21341" y="0"/>
+                <wp:lineTo x="0" y="0"/>
+              </wp:wrapPolygon>
+            </wp:wrapTight>
+            <wp:docPr id="9" name="Image 9" descr="C:\Users\titic\Downloads\New Project\EditOffer.PNG"/>
+            <wp:cNvGraphicFramePr>
+              <a:graphicFrameLocks xmlns:a="http://schemas.openxmlformats.org/drawingml/2006/main" noChangeAspect="1"/>
+            </wp:cNvGraphicFramePr>
+            <a:graphic xmlns:a="http://schemas.openxmlformats.org/drawingml/2006/main">
+              <a:graphicData uri="http://schemas.openxmlformats.org/drawingml/2006/picture">
+                <pic:pic xmlns:pic="http://schemas.openxmlformats.org/drawingml/2006/picture">
+                  <pic:nvPicPr>
+                    <pic:cNvPr id="0" name="Picture 8" descr="C:\Users\titic\Downloads\New Project\EditOffer.PNG"/>
+                    <pic:cNvPicPr>
+                      <a:picLocks noChangeAspect="1" noChangeArrowheads="1"/>
+                    </pic:cNvPicPr>
+                  </pic:nvPicPr>
+                  <pic:blipFill>
+                    <a:blip r:embed="rId14">
+                      <a:extLst>
+                        <a:ext uri="{28A0092B-C50C-407E-A947-70E740481C1C}">
+                          <a14:useLocalDpi xmlns:a14="http://schemas.microsoft.com/office/drawing/2010/main" val="0"/>
+                        </a:ext>
+                      </a:extLst>
+                    </a:blip>
+                    <a:srcRect/>
+                    <a:stretch>
+                      <a:fillRect/>
+                    </a:stretch>
+                  </pic:blipFill>
+                  <pic:spPr bwMode="auto">
+                    <a:xfrm>
+                      <a:off x="0" y="0"/>
+                      <a:ext cx="2275205" cy="4639310"/>
+                    </a:xfrm>
+                    <a:prstGeom prst="rect">
+                      <a:avLst/>
+                    </a:prstGeom>
+                    <a:noFill/>
+                    <a:ln>
+                      <a:noFill/>
+                    </a:ln>
+                  </pic:spPr>
+                </pic:pic>
+              </a:graphicData>
+            </a:graphic>
+            <wp14:sizeRelH relativeFrom="margin">
+              <wp14:pctWidth>0</wp14:pctWidth>
+            </wp14:sizeRelH>
+            <wp14:sizeRelV relativeFrom="margin">
+              <wp14:pctHeight>0</wp14:pctHeight>
+            </wp14:sizeRelV>
+          </wp:anchor>
+        </w:drawing>
+      </w:r>
+      <w:r>
+        <w:t>Page modification d’offre</w:t>
+      </w:r>
+    </w:p>
+    <w:p>
+      <w:r>
+        <w:rPr>
+          <w:sz w:val="24"/>
+          <w:szCs w:val="24"/>
+        </w:rPr>
+        <w:t>Cette page permet de changer les informations d</w:t>
+      </w:r>
+      <w:r>
+        <w:rPr>
+          <w:sz w:val="24"/>
+          <w:szCs w:val="24"/>
+        </w:rPr>
+        <w:t>’une offre</w:t>
+      </w:r>
+      <w:r>
+        <w:rPr>
+          <w:sz w:val="24"/>
+          <w:szCs w:val="24"/>
+        </w:rPr>
+        <w:t xml:space="preserve">. Elle dispose pour cela des mêmes champs que pour la création et elle est accessible </w:t>
+      </w:r>
+      <w:r>
+        <w:rPr>
+          <w:sz w:val="24"/>
+          <w:szCs w:val="24"/>
+        </w:rPr>
+        <w:t>en appuyant sur le bouton modifier en dessous de chaque offre dans l’onglet mes offres</w:t>
+      </w:r>
+      <w:r>
+        <w:rPr>
+          <w:sz w:val="24"/>
+          <w:szCs w:val="24"/>
+        </w:rPr>
+        <w:t xml:space="preserve"> </w:t>
+      </w:r>
+      <w:r>
+        <w:rPr>
+          <w:sz w:val="24"/>
+          <w:szCs w:val="24"/>
+        </w:rPr>
+        <w:t xml:space="preserve">de la </w:t>
+      </w:r>
+      <w:r>
+        <w:rPr>
+          <w:sz w:val="24"/>
+          <w:szCs w:val="24"/>
+        </w:rPr>
+        <w:t>page home.</w:t>
+      </w:r>
+      <w:r>
+        <w:br w:type="page"/>
+      </w:r>
+    </w:p>
+    <w:p/>
+    <w:p>
+      <w:pPr>
+        <w:pStyle w:val="Titre"/>
+      </w:pPr>
+      <w:r>
         <w:t>Analyse Organique</w:t>
       </w:r>
     </w:p>
@@ -1698,37 +2487,46 @@
       <w:r>
         <w:t xml:space="preserve">L’applicatif consiste en </w:t>
       </w:r>
+      <w:r>
+        <w:t>une App Android programmée</w:t>
+      </w:r>
+      <w:r>
+        <w:t xml:space="preserve"> en JAVA </w:t>
+      </w:r>
+      <w:r>
+        <w:t>qui sert d’interface utilisateur. Et d’u service web qui administ</w:t>
+      </w:r>
+      <w:r>
+        <w:t>re</w:t>
+      </w:r>
+      <w:r>
+        <w:t xml:space="preserve"> la base de données et </w:t>
+      </w:r>
+      <w:r>
+        <w:t>affiche</w:t>
+      </w:r>
+      <w:r>
+        <w:t xml:space="preserve"> </w:t>
+      </w:r>
       <w:proofErr w:type="gramStart"/>
       <w:r>
-        <w:t>une A</w:t>
-      </w:r>
-      <w:r>
-        <w:t>pp Android programmé</w:t>
+        <w:t>des donnée</w:t>
       </w:r>
       <w:proofErr w:type="gramEnd"/>
       <w:r>
-        <w:t xml:space="preserve"> en JAVA </w:t>
-      </w:r>
-      <w:r>
-        <w:t xml:space="preserve">qui sert d’interface utilisateur. Et d’u service web qui sert </w:t>
-      </w:r>
-      <w:proofErr w:type="spellStart"/>
-      <w:proofErr w:type="gramStart"/>
-      <w:r>
-        <w:t>a</w:t>
-      </w:r>
-      <w:proofErr w:type="spellEnd"/>
-      <w:proofErr w:type="gramEnd"/>
-      <w:r>
-        <w:t xml:space="preserve"> administrer la base de données et </w:t>
-      </w:r>
-      <w:proofErr w:type="spellStart"/>
-      <w:r>
-        <w:t>a</w:t>
-      </w:r>
-      <w:proofErr w:type="spellEnd"/>
-      <w:r>
-        <w:t xml:space="preserve"> envoyer des donnée au smartphone pour les afficher.</w:t>
+        <w:t xml:space="preserve"> </w:t>
+      </w:r>
+      <w:r>
+        <w:t xml:space="preserve">pour le que le </w:t>
+      </w:r>
+      <w:r>
+        <w:t xml:space="preserve">smartphone </w:t>
+      </w:r>
+      <w:r>
+        <w:t>les récupère et les affiche</w:t>
+      </w:r>
+      <w:r>
+        <w:t>.</w:t>
       </w:r>
     </w:p>
     <w:p/>
@@ -2044,9 +2842,44 @@
         </w:tc>
       </w:tr>
     </w:tbl>
-    <w:p/>
+    <w:p>
+      <w:pPr>
+        <w:pStyle w:val="Titre1"/>
+      </w:pPr>
+    </w:p>
+    <w:p>
+      <w:pPr>
+        <w:rPr>
+          <w:color w:val="195027"/>
+          <w:sz w:val="32"/>
+          <w:szCs w:val="32"/>
+        </w:rPr>
+      </w:pPr>
+      <w:r>
+        <w:br w:type="page"/>
+      </w:r>
+    </w:p>
+    <w:p>
+      <w:pPr>
+        <w:pStyle w:val="Titre1"/>
+      </w:pPr>
+      <w:r>
+        <w:lastRenderedPageBreak/>
+        <w:t>Amélioration possible</w:t>
+      </w:r>
+    </w:p>
+    <w:p>
+      <w:pPr>
+        <w:pStyle w:val="Titre1"/>
+      </w:pPr>
+      <w:r>
+        <w:t>Conclusion</w:t>
+      </w:r>
+      <w:bookmarkStart w:id="9" w:name="_GoBack"/>
+      <w:bookmarkEnd w:id="9"/>
+    </w:p>
     <w:sectPr>
-      <w:footerReference w:type="default" r:id="rId8"/>
+      <w:footerReference w:type="default" r:id="rId15"/>
       <w:pgSz w:w="11906" w:h="16838"/>
       <w:pgMar w:top="1418" w:right="1797" w:bottom="1134" w:left="1797" w:header="720" w:footer="720" w:gutter="0"/>
       <w:pgNumType w:start="0"/>
@@ -2644,6 +3477,7 @@
   </w:latentStyles>
   <w:style w:type="paragraph" w:default="1" w:styleId="Normal">
     <w:name w:val="Normal"/>
+    <w:rsid w:val="00EB1273"/>
   </w:style>
   <w:style w:type="paragraph" w:styleId="Titre1">
     <w:name w:val="heading 1"/>
@@ -2916,6 +3750,19 @@
     <w:rsid w:val="0025783A"/>
     <w:rPr>
       <w:color w:val="195027"/>
+    </w:rPr>
+  </w:style>
+  <w:style w:type="paragraph" w:customStyle="1" w:styleId="titredevue">
+    <w:name w:val="titre de vue"/>
+    <w:basedOn w:val="Style2"/>
+    <w:rsid w:val="00EB1273"/>
+    <w:pPr>
+      <w:spacing w:after="480"/>
+      <w:jc w:val="center"/>
+    </w:pPr>
+    <w:rPr>
+      <w:noProof/>
+      <w:sz w:val="28"/>
     </w:rPr>
   </w:style>
 </w:styles>

</xml_diff>